<commit_message>
se elimaron campos repetidos OC
</commit_message>
<xml_diff>
--- a/app/templates/reports/oc_template.docx
+++ b/app/templates/reports/oc_template.docx
@@ -3,95 +3,319 @@
 <w:document xmlns:wpc="http://schemas.microsoft.com/office/word/2010/wordprocessingCanvas" xmlns:cx="http://schemas.microsoft.com/office/drawing/2014/chartex" xmlns:cx1="http://schemas.microsoft.com/office/drawing/2015/9/8/chartex" xmlns:cx2="http://schemas.microsoft.com/office/drawing/2015/10/21/chartex" xmlns:cx3="http://schemas.microsoft.com/office/drawing/2016/5/9/chartex" xmlns:cx4="http://schemas.microsoft.com/office/drawing/2016/5/10/chartex" xmlns:cx5="http://schemas.microsoft.com/office/drawing/2016/5/11/chartex" xmlns:cx6="http://schemas.microsoft.com/office/drawing/2016/5/12/chartex" xmlns:cx7="http://schemas.microsoft.com/office/drawing/2016/5/13/chartex" xmlns:cx8="http://schemas.microsoft.com/office/drawing/2016/5/14/chartex" xmlns:mc="http://schemas.openxmlformats.org/markup-compatibility/2006" xmlns:aink="http://schemas.microsoft.com/office/drawing/2016/ink" xmlns:am3d="http://schemas.microsoft.com/office/drawing/2017/model3d" xmlns:o="urn:schemas-microsoft-com:office:office" xmlns:r="http://schemas.openxmlformats.org/officeDocument/2006/relationships" xmlns:m="http://schemas.openxmlformats.org/officeDocument/2006/math" xmlns:v="urn:schemas-microsoft-com:vml" xmlns:wp14="http://schemas.microsoft.com/office/word/2010/wordprocessingDrawing" xmlns:wp="http://schemas.openxmlformats.org/drawingml/2006/wordprocessingDrawing" xmlns:w10="urn:schemas-microsoft-com:office:word" xmlns:w="http://schemas.openxmlformats.org/wordprocessingml/2006/main" xmlns:w14="http://schemas.microsoft.com/office/word/2010/wordml" xmlns:w15="http://schemas.microsoft.com/office/word/2012/wordml" xmlns:w16cid="http://schemas.microsoft.com/office/word/2016/wordml/cid" xmlns:w16se="http://schemas.microsoft.com/office/word/2015/wordml/symex" xmlns:wpg="http://schemas.microsoft.com/office/word/2010/wordprocessingGroup" xmlns:wpi="http://schemas.microsoft.com/office/word/2010/wordprocessingInk" xmlns:wne="http://schemas.microsoft.com/office/word/2006/wordml" xmlns:wps="http://schemas.microsoft.com/office/word/2010/wordprocessingShape" mc:Ignorable="w14 w15 w16se w16cid wp14">
   <w:body>
     <w:p>
-      <w:bookmarkStart w:id="0" w:name="_GoBack"/>
-      <w:bookmarkEnd w:id="0"/>
+      <w:pPr>
+        <w:rPr>
+          <w:lang w:val="es-EC"/>
+        </w:rPr>
+      </w:pPr>
       <w:r>
         <w:rPr>
           <w:b/>
           <w:sz w:val="32"/>
+          <w:lang w:val="es-EC"/>
+        </w:rPr>
+        <w:t xml:space="preserve">                                                    </w:t>
+      </w:r>
+      <w:r>
+        <w:rPr>
+          <w:b/>
+          <w:sz w:val="32"/>
+          <w:lang w:val="es-EC"/>
         </w:rPr>
         <w:t>ÍNFIMA CUANTÍA</w:t>
       </w:r>
     </w:p>
+    <w:tbl>
+      <w:tblPr>
+        <w:tblStyle w:val="Tablaconcuadrcula"/>
+        <w:tblW w:w="0" w:type="auto"/>
+        <w:tblLook w:val="04A0" w:firstRow="1" w:lastRow="0" w:firstColumn="1" w:lastColumn="0" w:noHBand="0" w:noVBand="1"/>
+      </w:tblPr>
+      <w:tblGrid>
+        <w:gridCol w:w="6941"/>
+        <w:gridCol w:w="3021"/>
+      </w:tblGrid>
+      <w:tr>
+        <w:tc>
+          <w:tcPr>
+            <w:tcW w:w="6941" w:type="dxa"/>
+            <w:shd w:val="clear" w:color="auto" w:fill="D9D9D9" w:themeFill="background1" w:themeFillShade="D9"/>
+          </w:tcPr>
+          <w:p>
+            <w:pPr>
+              <w:rPr>
+                <w:b/>
+                <w:sz w:val="24"/>
+                <w:lang w:val="es-EC"/>
+              </w:rPr>
+            </w:pPr>
+          </w:p>
+          <w:p>
+            <w:pPr>
+              <w:rPr>
+                <w:b/>
+                <w:sz w:val="24"/>
+                <w:lang w:val="es-EC"/>
+              </w:rPr>
+            </w:pPr>
+            <w:r>
+              <w:rPr>
+                <w:b/>
+                <w:sz w:val="24"/>
+                <w:lang w:val="es-EC"/>
+              </w:rPr>
+              <w:t>No. DE ORDEN DE COMPRA</w:t>
+            </w:r>
+            <w:r>
+              <w:rPr>
+                <w:b/>
+                <w:sz w:val="24"/>
+                <w:lang w:val="es-EC"/>
+              </w:rPr>
+              <w:t>: SERVICIO / BIEN / OBRA</w:t>
+            </w:r>
+          </w:p>
+          <w:p>
+            <w:pPr>
+              <w:rPr>
+                <w:b/>
+                <w:sz w:val="24"/>
+                <w:lang w:val="es-EC"/>
+              </w:rPr>
+            </w:pPr>
+          </w:p>
+        </w:tc>
+        <w:tc>
+          <w:tcPr>
+            <w:tcW w:w="3021" w:type="dxa"/>
+            <w:shd w:val="clear" w:color="auto" w:fill="D9D9D9" w:themeFill="background1" w:themeFillShade="D9"/>
+          </w:tcPr>
+          <w:p>
+            <w:pPr>
+              <w:rPr>
+                <w:sz w:val="24"/>
+                <w:lang w:val="es-EC"/>
+              </w:rPr>
+            </w:pPr>
+          </w:p>
+          <w:p>
+            <w:pPr>
+              <w:rPr>
+                <w:b/>
+                <w:sz w:val="24"/>
+                <w:lang w:val="es-EC"/>
+              </w:rPr>
+            </w:pPr>
+            <w:proofErr w:type="gramStart"/>
+            <w:r>
+              <w:rPr>
+                <w:sz w:val="24"/>
+                <w:lang w:val="es-EC"/>
+              </w:rPr>
+              <w:t xml:space="preserve">{{ </w:t>
+            </w:r>
+            <w:proofErr w:type="spellStart"/>
+            <w:r>
+              <w:rPr>
+                <w:sz w:val="24"/>
+                <w:lang w:val="es-EC"/>
+              </w:rPr>
+              <w:t>numero</w:t>
+            </w:r>
+            <w:proofErr w:type="gramEnd"/>
+            <w:r>
+              <w:rPr>
+                <w:sz w:val="24"/>
+                <w:lang w:val="es-EC"/>
+              </w:rPr>
+              <w:t>_oc</w:t>
+            </w:r>
+            <w:proofErr w:type="spellEnd"/>
+            <w:r>
+              <w:rPr>
+                <w:sz w:val="24"/>
+                <w:lang w:val="es-EC"/>
+              </w:rPr>
+              <w:t xml:space="preserve"> }}</w:t>
+            </w:r>
+          </w:p>
+        </w:tc>
+      </w:tr>
+    </w:tbl>
     <w:p>
+      <w:pPr>
+        <w:rPr>
+          <w:lang w:val="es-EC"/>
+        </w:rPr>
+      </w:pPr>
       <w:r>
         <w:rPr>
           <w:b/>
           <w:sz w:val="24"/>
+          <w:lang w:val="es-EC"/>
         </w:rPr>
-        <w:t xml:space="preserve">No. DE ORDEN DE COMPRA: </w:t>
+        <w:t xml:space="preserve">FECHA: </w:t>
       </w:r>
+      <w:proofErr w:type="gramStart"/>
       <w:r>
         <w:rPr>
           <w:sz w:val="24"/>
+          <w:lang w:val="es-EC"/>
         </w:rPr>
-        <w:t>{{ numero_oc }}</w:t>
+        <w:t>{{ fecha</w:t>
       </w:r>
+      <w:proofErr w:type="gramEnd"/>
+      <w:r>
+        <w:rPr>
+          <w:sz w:val="24"/>
+          <w:lang w:val="es-EC"/>
+        </w:rPr>
+        <w:t xml:space="preserve"> }}</w:t>
+      </w:r>
+      <w:bookmarkStart w:id="0" w:name="_GoBack"/>
+      <w:bookmarkEnd w:id="0"/>
     </w:p>
     <w:p>
+      <w:pPr>
+        <w:rPr>
+          <w:lang w:val="es-EC"/>
+        </w:rPr>
+      </w:pPr>
       <w:r>
         <w:rPr>
           <w:b/>
           <w:sz w:val="24"/>
+          <w:lang w:val="es-EC"/>
         </w:rPr>
-        <w:t xml:space="preserve">FECHA: </w:t>
+        <w:t xml:space="preserve">ÁREA REQUIRENTE: </w:t>
       </w:r>
+      <w:proofErr w:type="gramStart"/>
       <w:r>
         <w:rPr>
           <w:sz w:val="24"/>
+          <w:lang w:val="es-EC"/>
         </w:rPr>
-        <w:t>{{ fecha }}</w:t>
+        <w:t xml:space="preserve">{{ </w:t>
+      </w:r>
+      <w:proofErr w:type="spellStart"/>
+      <w:r>
+        <w:rPr>
+          <w:sz w:val="24"/>
+          <w:lang w:val="es-EC"/>
+        </w:rPr>
+        <w:t>area</w:t>
+      </w:r>
+      <w:proofErr w:type="gramEnd"/>
+      <w:r>
+        <w:rPr>
+          <w:sz w:val="24"/>
+          <w:lang w:val="es-EC"/>
+        </w:rPr>
+        <w:t>_requirente</w:t>
+      </w:r>
+      <w:proofErr w:type="spellEnd"/>
+      <w:r>
+        <w:rPr>
+          <w:sz w:val="24"/>
+          <w:lang w:val="es-EC"/>
+        </w:rPr>
+        <w:t xml:space="preserve"> }}</w:t>
       </w:r>
     </w:p>
     <w:p>
+      <w:pPr>
+        <w:rPr>
+          <w:lang w:val="es-EC"/>
+        </w:rPr>
+      </w:pPr>
       <w:r>
         <w:rPr>
           <w:b/>
           <w:sz w:val="24"/>
+          <w:lang w:val="es-EC"/>
         </w:rPr>
-        <w:t xml:space="preserve">ÁREA REQUIRENTE: </w:t>
+        <w:t xml:space="preserve">NÚMERO DE CERTIFICACIÓN PRESUPUESTARIA: </w:t>
       </w:r>
+      <w:proofErr w:type="gramStart"/>
       <w:r>
         <w:rPr>
           <w:sz w:val="24"/>
+          <w:lang w:val="es-EC"/>
         </w:rPr>
-        <w:t>{{ area_requirente }}</w:t>
+        <w:t xml:space="preserve">{{ </w:t>
+      </w:r>
+      <w:proofErr w:type="spellStart"/>
+      <w:r>
+        <w:rPr>
+          <w:sz w:val="24"/>
+          <w:lang w:val="es-EC"/>
+        </w:rPr>
+        <w:t>cert</w:t>
+      </w:r>
+      <w:proofErr w:type="gramEnd"/>
+      <w:r>
+        <w:rPr>
+          <w:sz w:val="24"/>
+          <w:lang w:val="es-EC"/>
+        </w:rPr>
+        <w:t>_presupuestaria</w:t>
+      </w:r>
+      <w:proofErr w:type="spellEnd"/>
+      <w:r>
+        <w:rPr>
+          <w:sz w:val="24"/>
+          <w:lang w:val="es-EC"/>
+        </w:rPr>
+        <w:t xml:space="preserve"> }}</w:t>
       </w:r>
     </w:p>
     <w:p>
+      <w:pPr>
+        <w:rPr>
+          <w:lang w:val="es-EC"/>
+        </w:rPr>
+      </w:pPr>
       <w:r>
         <w:rPr>
           <w:b/>
           <w:sz w:val="24"/>
-        </w:rPr>
-        <w:t xml:space="preserve">NÚMERO DE CERTIFICACIÓN PRESUPUESTARIA: </w:t>
-      </w:r>
-      <w:r>
-        <w:rPr>
-          <w:sz w:val="24"/>
-        </w:rPr>
-        <w:t>{{ cert_presupuestaria }}</w:t>
-      </w:r>
-    </w:p>
-    <w:p>
-      <w:r>
-        <w:rPr>
-          <w:b/>
-          <w:sz w:val="24"/>
+          <w:lang w:val="es-EC"/>
         </w:rPr>
         <w:t>OBJETO DE CONTRATACIÓN</w:t>
       </w:r>
     </w:p>
     <w:p>
+      <w:pPr>
+        <w:rPr>
+          <w:lang w:val="es-EC"/>
+        </w:rPr>
+      </w:pPr>
+      <w:proofErr w:type="gramStart"/>
       <w:r>
-        <w:t>{{ objeto }}</w:t>
+        <w:rPr>
+          <w:lang w:val="es-EC"/>
+        </w:rPr>
+        <w:t>{{ objeto</w:t>
+      </w:r>
+      <w:proofErr w:type="gramEnd"/>
+      <w:r>
+        <w:rPr>
+          <w:lang w:val="es-EC"/>
+        </w:rPr>
+        <w:t xml:space="preserve"> }}</w:t>
       </w:r>
     </w:p>
     <w:p>
+      <w:pPr>
+        <w:rPr>
+          <w:lang w:val="es-EC"/>
+        </w:rPr>
+      </w:pPr>
       <w:r>
         <w:rPr>
           <w:b/>
           <w:sz w:val="24"/>
+          <w:lang w:val="es-EC"/>
         </w:rPr>
         <w:t>DATOS DEL PROVEEDOR</w:t>
       </w:r>
@@ -114,13 +338,25 @@
           <w:tcPr>
             <w:tcW w:w="4986" w:type="dxa"/>
           </w:tcPr>
-          <w:p/>
+          <w:p>
+            <w:pPr>
+              <w:rPr>
+                <w:lang w:val="es-EC"/>
+              </w:rPr>
+            </w:pPr>
+          </w:p>
         </w:tc>
         <w:tc>
           <w:tcPr>
             <w:tcW w:w="4986" w:type="dxa"/>
           </w:tcPr>
-          <w:p/>
+          <w:p>
+            <w:pPr>
+              <w:rPr>
+                <w:lang w:val="es-EC"/>
+              </w:rPr>
+            </w:pPr>
+          </w:p>
         </w:tc>
       </w:tr>
       <w:tr>
@@ -140,17 +376,27 @@
               </w:rPr>
               <w:t xml:space="preserve">PROVEEDOR: </w:t>
             </w:r>
+            <w:proofErr w:type="gramStart"/>
             <w:r>
               <w:rPr>
                 <w:sz w:val="24"/>
               </w:rPr>
               <w:t xml:space="preserve">{{ </w:t>
             </w:r>
+            <w:proofErr w:type="spellStart"/>
             <w:r>
               <w:rPr>
                 <w:sz w:val="24"/>
               </w:rPr>
-              <w:t>proveedor }}</w:t>
+              <w:t>proveedor</w:t>
+            </w:r>
+            <w:proofErr w:type="spellEnd"/>
+            <w:proofErr w:type="gramEnd"/>
+            <w:r>
+              <w:rPr>
+                <w:sz w:val="24"/>
+              </w:rPr>
+              <w:t xml:space="preserve"> }}</w:t>
             </w:r>
           </w:p>
         </w:tc>
@@ -171,11 +417,27 @@
               </w:rPr>
               <w:t xml:space="preserve">RUC: </w:t>
             </w:r>
+            <w:proofErr w:type="gramStart"/>
             <w:r>
               <w:rPr>
                 <w:sz w:val="24"/>
               </w:rPr>
-              <w:t>{{ ruc }}</w:t>
+              <w:t xml:space="preserve">{{ </w:t>
+            </w:r>
+            <w:proofErr w:type="spellStart"/>
+            <w:r>
+              <w:rPr>
+                <w:sz w:val="24"/>
+              </w:rPr>
+              <w:t>ruc</w:t>
+            </w:r>
+            <w:proofErr w:type="spellEnd"/>
+            <w:proofErr w:type="gramEnd"/>
+            <w:r>
+              <w:rPr>
+                <w:sz w:val="24"/>
+              </w:rPr>
+              <w:t xml:space="preserve"> }}</w:t>
             </w:r>
           </w:p>
         </w:tc>
@@ -191,11 +453,27 @@
               </w:rPr>
               <w:t xml:space="preserve">TELÉFONO: </w:t>
             </w:r>
+            <w:proofErr w:type="gramStart"/>
             <w:r>
               <w:rPr>
                 <w:sz w:val="24"/>
               </w:rPr>
-              <w:t>{{ telefono }}</w:t>
+              <w:t xml:space="preserve">{{ </w:t>
+            </w:r>
+            <w:proofErr w:type="spellStart"/>
+            <w:r>
+              <w:rPr>
+                <w:sz w:val="24"/>
+              </w:rPr>
+              <w:t>telefono</w:t>
+            </w:r>
+            <w:proofErr w:type="spellEnd"/>
+            <w:proofErr w:type="gramEnd"/>
+            <w:r>
+              <w:rPr>
+                <w:sz w:val="24"/>
+              </w:rPr>
+              <w:t xml:space="preserve"> }}</w:t>
             </w:r>
           </w:p>
         </w:tc>
@@ -217,11 +495,27 @@
               </w:rPr>
               <w:t xml:space="preserve">DIRECCIÓN: </w:t>
             </w:r>
+            <w:proofErr w:type="gramStart"/>
             <w:r>
               <w:rPr>
                 <w:sz w:val="24"/>
               </w:rPr>
-              <w:t>{{ direccion }}</w:t>
+              <w:t xml:space="preserve">{{ </w:t>
+            </w:r>
+            <w:proofErr w:type="spellStart"/>
+            <w:r>
+              <w:rPr>
+                <w:sz w:val="24"/>
+              </w:rPr>
+              <w:t>direccion</w:t>
+            </w:r>
+            <w:proofErr w:type="spellEnd"/>
+            <w:proofErr w:type="gramEnd"/>
+            <w:r>
+              <w:rPr>
+                <w:sz w:val="24"/>
+              </w:rPr>
+              <w:t xml:space="preserve"> }}</w:t>
             </w:r>
           </w:p>
         </w:tc>
@@ -243,11 +537,27 @@
               </w:rPr>
               <w:t xml:space="preserve">CORREO: </w:t>
             </w:r>
+            <w:proofErr w:type="gramStart"/>
             <w:r>
               <w:rPr>
                 <w:sz w:val="24"/>
               </w:rPr>
-              <w:t>{{ correo }}</w:t>
+              <w:t xml:space="preserve">{{ </w:t>
+            </w:r>
+            <w:proofErr w:type="spellStart"/>
+            <w:r>
+              <w:rPr>
+                <w:sz w:val="24"/>
+              </w:rPr>
+              <w:t>correo</w:t>
+            </w:r>
+            <w:proofErr w:type="spellEnd"/>
+            <w:proofErr w:type="gramEnd"/>
+            <w:r>
+              <w:rPr>
+                <w:sz w:val="24"/>
+              </w:rPr>
+              <w:t xml:space="preserve"> }}</w:t>
             </w:r>
           </w:p>
         </w:tc>
@@ -266,13 +576,51 @@
                 <w:b/>
                 <w:sz w:val="24"/>
               </w:rPr>
-              <w:t xml:space="preserve">PROFORMA Nro.: </w:t>
+              <w:t xml:space="preserve">PROFORMA </w:t>
             </w:r>
+            <w:proofErr w:type="spellStart"/>
+            <w:r>
+              <w:rPr>
+                <w:b/>
+                <w:sz w:val="24"/>
+              </w:rPr>
+              <w:t>Nro</w:t>
+            </w:r>
+            <w:proofErr w:type="spellEnd"/>
+            <w:r>
+              <w:rPr>
+                <w:b/>
+                <w:sz w:val="24"/>
+              </w:rPr>
+              <w:t xml:space="preserve">.: </w:t>
+            </w:r>
+            <w:proofErr w:type="gramStart"/>
             <w:r>
               <w:rPr>
                 <w:sz w:val="24"/>
               </w:rPr>
-              <w:t>{{ proforma_num }}</w:t>
+              <w:t xml:space="preserve">{{ </w:t>
+            </w:r>
+            <w:proofErr w:type="spellStart"/>
+            <w:r>
+              <w:rPr>
+                <w:sz w:val="24"/>
+              </w:rPr>
+              <w:t>proforma</w:t>
+            </w:r>
+            <w:proofErr w:type="gramEnd"/>
+            <w:r>
+              <w:rPr>
+                <w:sz w:val="24"/>
+              </w:rPr>
+              <w:t>_num</w:t>
+            </w:r>
+            <w:proofErr w:type="spellEnd"/>
+            <w:r>
+              <w:rPr>
+                <w:sz w:val="24"/>
+              </w:rPr>
+              <w:t xml:space="preserve"> }}</w:t>
             </w:r>
           </w:p>
         </w:tc>
@@ -288,11 +636,33 @@
               </w:rPr>
               <w:t xml:space="preserve">FECHA: </w:t>
             </w:r>
+            <w:proofErr w:type="gramStart"/>
             <w:r>
               <w:rPr>
                 <w:sz w:val="24"/>
               </w:rPr>
-              <w:t>{{ proforma_fecha }}</w:t>
+              <w:t xml:space="preserve">{{ </w:t>
+            </w:r>
+            <w:proofErr w:type="spellStart"/>
+            <w:r>
+              <w:rPr>
+                <w:sz w:val="24"/>
+              </w:rPr>
+              <w:t>proforma</w:t>
+            </w:r>
+            <w:proofErr w:type="gramEnd"/>
+            <w:r>
+              <w:rPr>
+                <w:sz w:val="24"/>
+              </w:rPr>
+              <w:t>_fecha</w:t>
+            </w:r>
+            <w:proofErr w:type="spellEnd"/>
+            <w:r>
+              <w:rPr>
+                <w:sz w:val="24"/>
+              </w:rPr>
+              <w:t xml:space="preserve"> }}</w:t>
             </w:r>
           </w:p>
         </w:tc>
@@ -313,11 +683,27 @@
               </w:rPr>
               <w:t xml:space="preserve">CONTACTO: </w:t>
             </w:r>
+            <w:proofErr w:type="gramStart"/>
             <w:r>
               <w:rPr>
                 <w:sz w:val="24"/>
               </w:rPr>
-              <w:t>{{ contacto }}</w:t>
+              <w:t xml:space="preserve">{{ </w:t>
+            </w:r>
+            <w:proofErr w:type="spellStart"/>
+            <w:r>
+              <w:rPr>
+                <w:sz w:val="24"/>
+              </w:rPr>
+              <w:t>contacto</w:t>
+            </w:r>
+            <w:proofErr w:type="spellEnd"/>
+            <w:proofErr w:type="gramEnd"/>
+            <w:r>
+              <w:rPr>
+                <w:sz w:val="24"/>
+              </w:rPr>
+              <w:t xml:space="preserve"> }}</w:t>
             </w:r>
           </w:p>
         </w:tc>
@@ -333,11 +719,27 @@
               </w:rPr>
               <w:t xml:space="preserve">VIGENCIA: </w:t>
             </w:r>
+            <w:proofErr w:type="gramStart"/>
             <w:r>
               <w:rPr>
                 <w:sz w:val="24"/>
               </w:rPr>
-              <w:t>{{ vigencia }}</w:t>
+              <w:t xml:space="preserve">{{ </w:t>
+            </w:r>
+            <w:proofErr w:type="spellStart"/>
+            <w:r>
+              <w:rPr>
+                <w:sz w:val="24"/>
+              </w:rPr>
+              <w:t>vigencia</w:t>
+            </w:r>
+            <w:proofErr w:type="spellEnd"/>
+            <w:proofErr w:type="gramEnd"/>
+            <w:r>
+              <w:rPr>
+                <w:sz w:val="24"/>
+              </w:rPr>
+              <w:t xml:space="preserve"> }}</w:t>
             </w:r>
           </w:p>
         </w:tc>
@@ -359,10 +761,10 @@
         <w:tblLook w:val="04A0" w:firstRow="1" w:lastRow="0" w:firstColumn="1" w:lastColumn="0" w:noHBand="0" w:noVBand="1"/>
       </w:tblPr>
       <w:tblGrid>
-        <w:gridCol w:w="1251"/>
-        <w:gridCol w:w="1220"/>
+        <w:gridCol w:w="1174"/>
+        <w:gridCol w:w="1128"/>
         <w:gridCol w:w="1601"/>
-        <w:gridCol w:w="1320"/>
+        <w:gridCol w:w="1273"/>
         <w:gridCol w:w="1617"/>
         <w:gridCol w:w="1751"/>
         <w:gridCol w:w="1428"/>
@@ -416,13 +818,7 @@
               <w:rPr>
                 <w:b/>
               </w:rPr>
-              <w:t xml:space="preserve">UNIDAD </w:t>
-            </w:r>
-            <w:r>
-              <w:rPr>
-                <w:b/>
-              </w:rPr>
-              <w:t>DE MEDIDA</w:t>
+              <w:t>UNIDAD DE MEDIDA</w:t>
             </w:r>
           </w:p>
         </w:tc>
@@ -473,7 +869,23 @@
           </w:tcPr>
           <w:p>
             <w:r>
-              <w:t>{% for it in items %}{{ it.item }}</w:t>
+              <w:t xml:space="preserve">{% for it in items </w:t>
+            </w:r>
+            <w:proofErr w:type="gramStart"/>
+            <w:r>
+              <w:t>%}{</w:t>
+            </w:r>
+            <w:proofErr w:type="gramEnd"/>
+            <w:r>
+              <w:t xml:space="preserve">{ </w:t>
+            </w:r>
+            <w:proofErr w:type="spellStart"/>
+            <w:r>
+              <w:t>it.item</w:t>
+            </w:r>
+            <w:proofErr w:type="spellEnd"/>
+            <w:r>
+              <w:t xml:space="preserve"> }}</w:t>
             </w:r>
           </w:p>
         </w:tc>
@@ -482,8 +894,18 @@
             <w:tcW w:w="1425" w:type="dxa"/>
           </w:tcPr>
           <w:p>
+            <w:proofErr w:type="gramStart"/>
             <w:r>
-              <w:t>{{ it.cpc }}</w:t>
+              <w:t xml:space="preserve">{{ </w:t>
+            </w:r>
+            <w:proofErr w:type="spellStart"/>
+            <w:r>
+              <w:t>it.cpc</w:t>
+            </w:r>
+            <w:proofErr w:type="spellEnd"/>
+            <w:proofErr w:type="gramEnd"/>
+            <w:r>
+              <w:t xml:space="preserve"> }}</w:t>
             </w:r>
           </w:p>
         </w:tc>
@@ -492,8 +914,21 @@
             <w:tcW w:w="1425" w:type="dxa"/>
           </w:tcPr>
           <w:p>
+            <w:proofErr w:type="gramStart"/>
             <w:r>
-              <w:t>{{ it.descripcion }}</w:t>
+              <w:t xml:space="preserve">{{ </w:t>
+            </w:r>
+            <w:proofErr w:type="spellStart"/>
+            <w:r>
+              <w:t>it</w:t>
+            </w:r>
+            <w:proofErr w:type="gramEnd"/>
+            <w:r>
+              <w:t>.descripcion</w:t>
+            </w:r>
+            <w:proofErr w:type="spellEnd"/>
+            <w:r>
+              <w:t xml:space="preserve"> }}</w:t>
             </w:r>
           </w:p>
         </w:tc>
@@ -502,8 +937,21 @@
             <w:tcW w:w="1425" w:type="dxa"/>
           </w:tcPr>
           <w:p>
+            <w:proofErr w:type="gramStart"/>
             <w:r>
-              <w:t>{{ it.unidad }}</w:t>
+              <w:t xml:space="preserve">{{ </w:t>
+            </w:r>
+            <w:proofErr w:type="spellStart"/>
+            <w:r>
+              <w:t>it</w:t>
+            </w:r>
+            <w:proofErr w:type="gramEnd"/>
+            <w:r>
+              <w:t>.unidad</w:t>
+            </w:r>
+            <w:proofErr w:type="spellEnd"/>
+            <w:r>
+              <w:t xml:space="preserve"> }}</w:t>
             </w:r>
           </w:p>
         </w:tc>
@@ -512,8 +960,21 @@
             <w:tcW w:w="1425" w:type="dxa"/>
           </w:tcPr>
           <w:p>
+            <w:proofErr w:type="gramStart"/>
             <w:r>
-              <w:t>{{ it.cantidad_fmt }}</w:t>
+              <w:t xml:space="preserve">{{ </w:t>
+            </w:r>
+            <w:proofErr w:type="spellStart"/>
+            <w:r>
+              <w:t>it</w:t>
+            </w:r>
+            <w:proofErr w:type="gramEnd"/>
+            <w:r>
+              <w:t>.cantidad_fmt</w:t>
+            </w:r>
+            <w:proofErr w:type="spellEnd"/>
+            <w:r>
+              <w:t xml:space="preserve"> }}</w:t>
             </w:r>
           </w:p>
         </w:tc>
@@ -522,8 +983,21 @@
             <w:tcW w:w="1425" w:type="dxa"/>
           </w:tcPr>
           <w:p>
+            <w:proofErr w:type="gramStart"/>
             <w:r>
-              <w:t>{{ it.v_unitario_fmt }}</w:t>
+              <w:t xml:space="preserve">{{ </w:t>
+            </w:r>
+            <w:proofErr w:type="spellStart"/>
+            <w:r>
+              <w:t>it</w:t>
+            </w:r>
+            <w:proofErr w:type="gramEnd"/>
+            <w:r>
+              <w:t>.v_unitario_fmt</w:t>
+            </w:r>
+            <w:proofErr w:type="spellEnd"/>
+            <w:r>
+              <w:t xml:space="preserve"> }}</w:t>
             </w:r>
           </w:p>
         </w:tc>
@@ -532,8 +1006,29 @@
             <w:tcW w:w="1425" w:type="dxa"/>
           </w:tcPr>
           <w:p>
+            <w:proofErr w:type="gramStart"/>
             <w:r>
-              <w:t>{{ it.v_total_fmt }}{% endfor %}</w:t>
+              <w:t xml:space="preserve">{{ </w:t>
+            </w:r>
+            <w:proofErr w:type="spellStart"/>
+            <w:r>
+              <w:t>it</w:t>
+            </w:r>
+            <w:proofErr w:type="gramEnd"/>
+            <w:r>
+              <w:t>.v_total_fmt</w:t>
+            </w:r>
+            <w:proofErr w:type="spellEnd"/>
+            <w:r>
+              <w:t xml:space="preserve"> }}{% </w:t>
+            </w:r>
+            <w:proofErr w:type="spellStart"/>
+            <w:r>
+              <w:t>endfor</w:t>
+            </w:r>
+            <w:proofErr w:type="spellEnd"/>
+            <w:r>
+              <w:t xml:space="preserve"> %}</w:t>
             </w:r>
           </w:p>
         </w:tc>
@@ -572,8 +1067,21 @@
             <w:tcW w:w="3324" w:type="dxa"/>
           </w:tcPr>
           <w:p>
+            <w:proofErr w:type="gramStart"/>
             <w:r>
-              <w:t>{{ subtotal_fmt }}</w:t>
+              <w:t xml:space="preserve">{{ </w:t>
+            </w:r>
+            <w:proofErr w:type="spellStart"/>
+            <w:r>
+              <w:t>subtotal</w:t>
+            </w:r>
+            <w:proofErr w:type="gramEnd"/>
+            <w:r>
+              <w:t>_fmt</w:t>
+            </w:r>
+            <w:proofErr w:type="spellEnd"/>
+            <w:r>
+              <w:t xml:space="preserve"> }}</w:t>
             </w:r>
           </w:p>
         </w:tc>
@@ -600,11 +1108,21 @@
             <w:tcW w:w="3324" w:type="dxa"/>
           </w:tcPr>
           <w:p>
+            <w:proofErr w:type="gramStart"/>
             <w:r>
               <w:t xml:space="preserve">{{ </w:t>
             </w:r>
+            <w:proofErr w:type="spellStart"/>
             <w:r>
-              <w:t>iva_fmt }}</w:t>
+              <w:t>iva</w:t>
+            </w:r>
+            <w:proofErr w:type="gramEnd"/>
+            <w:r>
+              <w:t>_fmt</w:t>
+            </w:r>
+            <w:proofErr w:type="spellEnd"/>
+            <w:r>
+              <w:t xml:space="preserve"> }}</w:t>
             </w:r>
           </w:p>
         </w:tc>
@@ -631,8 +1149,21 @@
             <w:tcW w:w="3324" w:type="dxa"/>
           </w:tcPr>
           <w:p>
+            <w:proofErr w:type="gramStart"/>
             <w:r>
-              <w:t>{{ total_fmt }}</w:t>
+              <w:t xml:space="preserve">{{ </w:t>
+            </w:r>
+            <w:proofErr w:type="spellStart"/>
+            <w:r>
+              <w:t>total</w:t>
+            </w:r>
+            <w:proofErr w:type="gramEnd"/>
+            <w:r>
+              <w:t>_fmt</w:t>
+            </w:r>
+            <w:proofErr w:type="spellEnd"/>
+            <w:r>
+              <w:t xml:space="preserve"> }}</w:t>
             </w:r>
           </w:p>
         </w:tc>
@@ -644,13 +1175,25 @@
           <w:b/>
           <w:sz w:val="24"/>
         </w:rPr>
-        <w:lastRenderedPageBreak/>
         <w:t>TOTAL EN LETRAS</w:t>
       </w:r>
     </w:p>
     <w:p>
+      <w:proofErr w:type="gramStart"/>
       <w:r>
-        <w:t>{{ total_letras }}</w:t>
+        <w:t xml:space="preserve">{{ </w:t>
+      </w:r>
+      <w:proofErr w:type="spellStart"/>
+      <w:r>
+        <w:t>total</w:t>
+      </w:r>
+      <w:proofErr w:type="gramEnd"/>
+      <w:r>
+        <w:t>_letras</w:t>
+      </w:r>
+      <w:proofErr w:type="spellEnd"/>
+      <w:r>
+        <w:t xml:space="preserve"> }}</w:t>
       </w:r>
     </w:p>
     <w:p>
@@ -663,8 +1206,21 @@
       </w:r>
     </w:p>
     <w:p>
+      <w:proofErr w:type="gramStart"/>
       <w:r>
-        <w:t>{{ administrador_orden }}</w:t>
+        <w:t xml:space="preserve">{{ </w:t>
+      </w:r>
+      <w:proofErr w:type="spellStart"/>
+      <w:r>
+        <w:t>administrador</w:t>
+      </w:r>
+      <w:proofErr w:type="gramEnd"/>
+      <w:r>
+        <w:t>_orden</w:t>
+      </w:r>
+      <w:proofErr w:type="spellEnd"/>
+      <w:r>
+        <w:t xml:space="preserve"> }}</w:t>
       </w:r>
     </w:p>
     <w:p>
@@ -677,8 +1233,21 @@
       </w:r>
     </w:p>
     <w:p>
+      <w:proofErr w:type="gramStart"/>
       <w:r>
-        <w:t>{{ forma_pago }}</w:t>
+        <w:t xml:space="preserve">{{ </w:t>
+      </w:r>
+      <w:proofErr w:type="spellStart"/>
+      <w:r>
+        <w:t>forma</w:t>
+      </w:r>
+      <w:proofErr w:type="gramEnd"/>
+      <w:r>
+        <w:t>_pago</w:t>
+      </w:r>
+      <w:proofErr w:type="spellEnd"/>
+      <w:r>
+        <w:t xml:space="preserve"> }}</w:t>
       </w:r>
     </w:p>
     <w:p>
@@ -691,8 +1260,21 @@
       </w:r>
     </w:p>
     <w:p>
+      <w:proofErr w:type="gramStart"/>
       <w:r>
-        <w:t>{{ plazo_ejecucion }}</w:t>
+        <w:t xml:space="preserve">{{ </w:t>
+      </w:r>
+      <w:proofErr w:type="spellStart"/>
+      <w:r>
+        <w:t>plazo</w:t>
+      </w:r>
+      <w:proofErr w:type="gramEnd"/>
+      <w:r>
+        <w:t>_ejecucion</w:t>
+      </w:r>
+      <w:proofErr w:type="spellEnd"/>
+      <w:r>
+        <w:t xml:space="preserve"> }}</w:t>
       </w:r>
     </w:p>
     <w:p>
@@ -705,81 +1287,226 @@
       </w:r>
     </w:p>
     <w:p>
+      <w:pPr>
+        <w:rPr>
+          <w:lang w:val="es-EC"/>
+        </w:rPr>
+      </w:pPr>
       <w:r>
-        <w:t xml:space="preserve">Dar cumplimiento cabal a lo </w:t>
-      </w:r>
-      <w:r>
-        <w:t>establecido en los Términos de Referencia y/o Especificaciones Técnicas.</w:t>
+        <w:rPr>
+          <w:lang w:val="es-EC"/>
+        </w:rPr>
+        <w:t>Dar cumplimiento cabal a lo establecido en los Términos de Referencia y/o Especificaciones Técnicas.</w:t>
       </w:r>
     </w:p>
     <w:p>
+      <w:pPr>
+        <w:rPr>
+          <w:lang w:val="es-EC"/>
+        </w:rPr>
+      </w:pPr>
       <w:r>
         <w:rPr>
           <w:b/>
           <w:sz w:val="24"/>
+          <w:lang w:val="es-EC"/>
         </w:rPr>
         <w:t>MULTAS</w:t>
       </w:r>
     </w:p>
     <w:p>
+      <w:pPr>
+        <w:rPr>
+          <w:lang w:val="es-EC"/>
+        </w:rPr>
+      </w:pPr>
+      <w:proofErr w:type="gramStart"/>
       <w:r>
-        <w:t>{{ multas }}</w:t>
+        <w:rPr>
+          <w:lang w:val="es-EC"/>
+        </w:rPr>
+        <w:t>{{ multas</w:t>
+      </w:r>
+      <w:proofErr w:type="gramEnd"/>
+      <w:r>
+        <w:rPr>
+          <w:lang w:val="es-EC"/>
+        </w:rPr>
+        <w:t xml:space="preserve"> }}</w:t>
       </w:r>
     </w:p>
     <w:p>
+      <w:pPr>
+        <w:rPr>
+          <w:lang w:val="es-EC"/>
+        </w:rPr>
+      </w:pPr>
       <w:r>
         <w:rPr>
           <w:b/>
           <w:sz w:val="24"/>
+          <w:lang w:val="es-EC"/>
         </w:rPr>
         <w:t>GARANTÍA</w:t>
       </w:r>
     </w:p>
     <w:p>
+      <w:pPr>
+        <w:rPr>
+          <w:lang w:val="es-EC"/>
+        </w:rPr>
+      </w:pPr>
+      <w:proofErr w:type="gramStart"/>
       <w:r>
-        <w:t>{{ garantia }}</w:t>
+        <w:rPr>
+          <w:lang w:val="es-EC"/>
+        </w:rPr>
+        <w:t xml:space="preserve">{{ </w:t>
+      </w:r>
+      <w:proofErr w:type="spellStart"/>
+      <w:r>
+        <w:rPr>
+          <w:lang w:val="es-EC"/>
+        </w:rPr>
+        <w:t>garantia</w:t>
+      </w:r>
+      <w:proofErr w:type="spellEnd"/>
+      <w:proofErr w:type="gramEnd"/>
+      <w:r>
+        <w:rPr>
+          <w:lang w:val="es-EC"/>
+        </w:rPr>
+        <w:t xml:space="preserve"> }}</w:t>
       </w:r>
     </w:p>
     <w:p>
+      <w:pPr>
+        <w:rPr>
+          <w:lang w:val="es-EC"/>
+        </w:rPr>
+      </w:pPr>
       <w:r>
         <w:rPr>
           <w:b/>
           <w:sz w:val="24"/>
+          <w:lang w:val="es-EC"/>
         </w:rPr>
         <w:t>LUGAR DE ENTREGA</w:t>
       </w:r>
     </w:p>
     <w:p>
+      <w:pPr>
+        <w:rPr>
+          <w:lang w:val="es-EC"/>
+        </w:rPr>
+      </w:pPr>
+      <w:proofErr w:type="gramStart"/>
       <w:r>
-        <w:t>{{ lugar_entrega }}</w:t>
+        <w:rPr>
+          <w:lang w:val="es-EC"/>
+        </w:rPr>
+        <w:t xml:space="preserve">{{ </w:t>
+      </w:r>
+      <w:proofErr w:type="spellStart"/>
+      <w:r>
+        <w:rPr>
+          <w:lang w:val="es-EC"/>
+        </w:rPr>
+        <w:t>lugar</w:t>
+      </w:r>
+      <w:proofErr w:type="gramEnd"/>
+      <w:r>
+        <w:rPr>
+          <w:lang w:val="es-EC"/>
+        </w:rPr>
+        <w:t>_entrega</w:t>
+      </w:r>
+      <w:proofErr w:type="spellEnd"/>
+      <w:r>
+        <w:rPr>
+          <w:lang w:val="es-EC"/>
+        </w:rPr>
+        <w:t xml:space="preserve"> }}</w:t>
       </w:r>
     </w:p>
     <w:p>
+      <w:pPr>
+        <w:rPr>
+          <w:lang w:val="es-EC"/>
+        </w:rPr>
+      </w:pPr>
       <w:r>
         <w:rPr>
           <w:b/>
           <w:sz w:val="24"/>
+          <w:lang w:val="es-EC"/>
         </w:rPr>
         <w:t>BASE LEGAL</w:t>
       </w:r>
     </w:p>
     <w:p>
+      <w:pPr>
+        <w:rPr>
+          <w:lang w:val="es-EC"/>
+        </w:rPr>
+      </w:pPr>
+      <w:proofErr w:type="gramStart"/>
       <w:r>
-        <w:t>{{ base_legal }}</w:t>
+        <w:rPr>
+          <w:lang w:val="es-EC"/>
+        </w:rPr>
+        <w:t xml:space="preserve">{{ </w:t>
+      </w:r>
+      <w:proofErr w:type="spellStart"/>
+      <w:r>
+        <w:rPr>
+          <w:lang w:val="es-EC"/>
+        </w:rPr>
+        <w:t>base</w:t>
+      </w:r>
+      <w:proofErr w:type="gramEnd"/>
+      <w:r>
+        <w:rPr>
+          <w:lang w:val="es-EC"/>
+        </w:rPr>
+        <w:t>_legal</w:t>
+      </w:r>
+      <w:proofErr w:type="spellEnd"/>
+      <w:r>
+        <w:rPr>
+          <w:lang w:val="es-EC"/>
+        </w:rPr>
+        <w:t xml:space="preserve"> }}</w:t>
       </w:r>
     </w:p>
     <w:p>
+      <w:pPr>
+        <w:rPr>
+          <w:lang w:val="es-EC"/>
+        </w:rPr>
+      </w:pPr>
       <w:r>
         <w:rPr>
           <w:b/>
           <w:sz w:val="24"/>
+          <w:lang w:val="es-EC"/>
         </w:rPr>
         <w:t>OBSERVACIONES</w:t>
       </w:r>
     </w:p>
     <w:p>
+      <w:proofErr w:type="gramStart"/>
       <w:r>
-        <w:t>{{ observaciones }}</w:t>
+        <w:t xml:space="preserve">{{ </w:t>
+      </w:r>
+      <w:proofErr w:type="spellStart"/>
+      <w:r>
+        <w:t>observaciones</w:t>
+      </w:r>
+      <w:proofErr w:type="spellEnd"/>
+      <w:proofErr w:type="gramEnd"/>
+      <w:r>
+        <w:t xml:space="preserve"> }}</w:t>
       </w:r>
     </w:p>
     <w:p/>
@@ -798,19 +1525,30 @@
             <w:tcW w:w="4986" w:type="dxa"/>
           </w:tcPr>
           <w:p>
+            <w:pPr>
+              <w:rPr>
+                <w:lang w:val="es-EC"/>
+              </w:rPr>
+            </w:pPr>
             <w:r>
+              <w:rPr>
+                <w:lang w:val="es-EC"/>
+              </w:rPr>
               <w:br/>
             </w:r>
             <w:r>
+              <w:rPr>
+                <w:lang w:val="es-EC"/>
+              </w:rPr>
               <w:br/>
               <w:t>______________________________</w:t>
             </w:r>
             <w:r>
+              <w:rPr>
+                <w:lang w:val="es-EC"/>
+              </w:rPr>
               <w:br/>
-              <w:t>MÁXIMA</w:t>
-            </w:r>
-            <w:r>
-              <w:t xml:space="preserve"> AUTORIDAD O SU DELEGADO</w:t>
+              <w:t>MÁXIMA AUTORIDAD O SU DELEGADO</w:t>
             </w:r>
           </w:p>
         </w:tc>
@@ -820,10 +1558,18 @@
           </w:tcPr>
           <w:p>
             <w:r>
+              <w:rPr>
+                <w:lang w:val="es-EC"/>
+              </w:rPr>
               <w:br/>
             </w:r>
             <w:r>
+              <w:rPr>
+                <w:lang w:val="es-EC"/>
+              </w:rPr>
               <w:br/>
+            </w:r>
+            <w:r>
               <w:t>______________________________</w:t>
             </w:r>
             <w:r>
@@ -1333,10 +2079,6 @@
     <w:lsdException w:name="Book Title" w:uiPriority="33" w:qFormat="1"/>
     <w:lsdException w:name="Bibliography" w:semiHidden="1" w:uiPriority="37" w:unhideWhenUsed="1"/>
     <w:lsdException w:name="TOC Heading" w:semiHidden="1" w:uiPriority="39" w:unhideWhenUsed="1" w:qFormat="1"/>
-    <w:lsdException w:name="Grid Table Light" w:semiHidden="1" w:unhideWhenUsed="1"/>
-    <w:lsdException w:name="Grid Table 1 Light" w:semiHidden="1" w:unhideWhenUsed="1"/>
-    <w:lsdException w:name="Grid Table 2" w:semiHidden="1" w:unhideWhenUsed="1"/>
-    <w:lsdException w:name="Grid Table 3" w:semiHidden="1" w:unhideWhenUsed="1"/>
     <w:lsdException w:name="Grid Table 4" w:uiPriority="49"/>
     <w:lsdException w:name="Grid Table 5 Dark" w:uiPriority="50"/>
     <w:lsdException w:name="Grid Table 6 Colorful" w:uiPriority="51"/>
@@ -12759,7 +13501,7 @@
 </file>
 
 <file path=customXml/itemProps1.xml><?xml version="1.0" encoding="utf-8"?>
-<ds:datastoreItem xmlns:ds="http://schemas.openxmlformats.org/officeDocument/2006/customXml" ds:itemID="{B14C0E89-7E94-4DC2-87DF-6681880797DB}">
+<ds:datastoreItem xmlns:ds="http://schemas.openxmlformats.org/officeDocument/2006/customXml" ds:itemID="{E17C0BEC-7A12-4378-82F0-7C11EF0336F6}">
   <ds:schemaRefs>
     <ds:schemaRef ds:uri="http://schemas.openxmlformats.org/officeDocument/2006/bibliography"/>
   </ds:schemaRefs>

</xml_diff>